<commit_message>
css changes clean code
</commit_message>
<xml_diff>
--- a/dbSchema.docx
+++ b/dbSchema.docx
@@ -9,11 +9,9 @@
       <w:r>
         <w:t xml:space="preserve">Social app </w:t>
       </w:r>
-      <w:proofErr w:type="gramStart"/>
-      <w:r>
-        <w:t>actions .</w:t>
-      </w:r>
-      <w:proofErr w:type="gramEnd"/>
+      <w:r>
+        <w:t>actions.</w:t>
+      </w:r>
     </w:p>
     <w:p>
       <w:pPr>
@@ -29,17 +27,11 @@
       </w:r>
       <w:proofErr w:type="spellEnd"/>
       <w:r>
-        <w:t xml:space="preserve"> </w:t>
-      </w:r>
-      <w:r>
-        <w:t xml:space="preserve"> ,</w:t>
+        <w:t xml:space="preserve">  ,</w:t>
       </w:r>
       <w:proofErr w:type="gramEnd"/>
       <w:r>
-        <w:t>w</w:t>
-      </w:r>
-      <w:r>
-        <w:t xml:space="preserve">e have one collection in the </w:t>
+        <w:t xml:space="preserve">we have one collection in the </w:t>
       </w:r>
       <w:proofErr w:type="spellStart"/>
       <w:r>
@@ -57,11 +49,9 @@
       <w:r>
         <w:t xml:space="preserve">Here is the list of </w:t>
       </w:r>
-      <w:proofErr w:type="gramStart"/>
-      <w:r>
-        <w:t>action .</w:t>
-      </w:r>
-      <w:proofErr w:type="gramEnd"/>
+      <w:r>
+        <w:t>action.</w:t>
+      </w:r>
     </w:p>
     <w:p>
       <w:pPr>
@@ -150,13 +140,7 @@
         <w:spacing w:after="0"/>
       </w:pPr>
       <w:r>
-        <w:t xml:space="preserve">4 </w:t>
-      </w:r>
-      <w:r>
-        <w:t xml:space="preserve">– </w:t>
-      </w:r>
-      <w:r>
-        <w:t xml:space="preserve">add post </w:t>
+        <w:t xml:space="preserve">4 – add post </w:t>
       </w:r>
     </w:p>
     <w:p>
@@ -206,19 +190,7 @@
           <w:szCs w:val="24"/>
           <w:u w:val="single"/>
         </w:rPr>
-        <w:t xml:space="preserve">1 – </w:t>
-      </w:r>
-      <w:r>
-        <w:rPr>
-          <w:b/>
-          <w:bCs/>
-          <w:i/>
-          <w:iCs/>
-          <w:sz w:val="24"/>
-          <w:szCs w:val="24"/>
-          <w:u w:val="single"/>
-        </w:rPr>
-        <w:t>register</w:t>
+        <w:t>1 – register</w:t>
       </w:r>
     </w:p>
     <w:p>
@@ -228,11 +200,9 @@
       <w:r>
         <w:t xml:space="preserve">User </w:t>
       </w:r>
-      <w:proofErr w:type="gramStart"/>
-      <w:r>
-        <w:t>registration ,</w:t>
-      </w:r>
-      <w:proofErr w:type="gramEnd"/>
+      <w:r>
+        <w:t>registration,</w:t>
+      </w:r>
       <w:r>
         <w:t xml:space="preserve"> each child of user collection will present a registered user in the social app </w:t>
       </w:r>
@@ -244,11 +214,9 @@
       <w:r>
         <w:t xml:space="preserve">The child key is user id that firebase provide it “unique </w:t>
       </w:r>
-      <w:proofErr w:type="gramStart"/>
-      <w:r>
-        <w:t>id ”.under</w:t>
-      </w:r>
-      <w:proofErr w:type="gramEnd"/>
+      <w:r>
+        <w:t>id”. under</w:t>
+      </w:r>
       <w:r>
         <w:t xml:space="preserve"> the first child of user id </w:t>
       </w:r>
@@ -260,11 +228,9 @@
       <w:r>
         <w:t xml:space="preserve">We will save user email and </w:t>
       </w:r>
-      <w:proofErr w:type="gramStart"/>
-      <w:r>
-        <w:t>name .</w:t>
-      </w:r>
-      <w:proofErr w:type="gramEnd"/>
+      <w:r>
+        <w:t>name.</w:t>
+      </w:r>
     </w:p>
     <w:p>
       <w:pPr>
@@ -404,11 +370,9 @@
       <w:r>
         <w:t xml:space="preserve"> </w:t>
       </w:r>
-      <w:proofErr w:type="gramStart"/>
-      <w:r>
-        <w:t>method .</w:t>
-      </w:r>
-      <w:proofErr w:type="gramEnd"/>
+      <w:r>
+        <w:t>method.</w:t>
+      </w:r>
     </w:p>
     <w:p>
       <w:pPr>
@@ -640,11 +604,9 @@
       <w:r>
         <w:t xml:space="preserve">User can send a friend request to other users in the app “not her </w:t>
       </w:r>
-      <w:proofErr w:type="gramStart"/>
-      <w:r>
-        <w:t>friends ”</w:t>
-      </w:r>
-      <w:proofErr w:type="gramEnd"/>
+      <w:r>
+        <w:t>friends”</w:t>
+      </w:r>
       <w:r>
         <w:t>.</w:t>
       </w:r>
@@ -833,19 +795,7 @@
           <w:szCs w:val="24"/>
           <w:u w:val="single"/>
         </w:rPr>
-        <w:t>3</w:t>
-      </w:r>
-      <w:r>
-        <w:rPr>
-          <w:b/>
-          <w:bCs/>
-          <w:i/>
-          <w:iCs/>
-          <w:sz w:val="24"/>
-          <w:szCs w:val="24"/>
-          <w:u w:val="single"/>
-        </w:rPr>
-        <w:t>.1</w:t>
+        <w:t>3.1</w:t>
       </w:r>
       <w:r>
         <w:rPr>
@@ -859,32 +809,18 @@
         </w:rPr>
         <w:t xml:space="preserve"> – </w:t>
       </w:r>
-      <w:proofErr w:type="gramStart"/>
-      <w:r>
-        <w:rPr>
-          <w:b/>
-          <w:bCs/>
-          <w:i/>
-          <w:iCs/>
-          <w:sz w:val="24"/>
-          <w:szCs w:val="24"/>
-          <w:u w:val="single"/>
-        </w:rPr>
-        <w:t xml:space="preserve">accept </w:t>
-      </w:r>
-      <w:r>
-        <w:rPr>
-          <w:b/>
-          <w:bCs/>
-          <w:i/>
-          <w:iCs/>
-          <w:sz w:val="24"/>
-          <w:szCs w:val="24"/>
-          <w:u w:val="single"/>
-        </w:rPr>
-        <w:t xml:space="preserve"> friend</w:t>
-      </w:r>
-      <w:proofErr w:type="gramEnd"/>
+      <w:r>
+        <w:rPr>
+          <w:b/>
+          <w:bCs/>
+          <w:i/>
+          <w:iCs/>
+          <w:sz w:val="24"/>
+          <w:szCs w:val="24"/>
+          <w:u w:val="single"/>
+        </w:rPr>
+        <w:t>accept friend</w:t>
+      </w:r>
       <w:r>
         <w:rPr>
           <w:b/>
@@ -948,11 +884,9 @@
       <w:r>
         <w:t xml:space="preserve">The schema will look like </w:t>
       </w:r>
-      <w:proofErr w:type="gramStart"/>
-      <w:r>
-        <w:t>that .</w:t>
-      </w:r>
-      <w:proofErr w:type="gramEnd"/>
+      <w:r>
+        <w:t>that.</w:t>
+      </w:r>
     </w:p>
     <w:p>
       <w:pPr>
@@ -1070,19 +1004,7 @@
           <w:szCs w:val="24"/>
           <w:u w:val="single"/>
         </w:rPr>
-        <w:t>reject</w:t>
-      </w:r>
-      <w:r>
-        <w:rPr>
-          <w:b/>
-          <w:bCs/>
-          <w:i/>
-          <w:iCs/>
-          <w:sz w:val="24"/>
-          <w:szCs w:val="24"/>
-          <w:u w:val="single"/>
-        </w:rPr>
-        <w:t xml:space="preserve"> friend request </w:t>
+        <w:t xml:space="preserve">reject friend request </w:t>
       </w:r>
     </w:p>
     <w:p>
@@ -1095,19 +1017,14 @@
       <w:r>
         <w:t xml:space="preserve">data </w:t>
       </w:r>
-      <w:proofErr w:type="gramStart"/>
       <w:r>
         <w:t xml:space="preserve">from </w:t>
       </w:r>
-      <w:r>
-        <w:t xml:space="preserve"> </w:t>
-      </w:r>
       <w:proofErr w:type="spellStart"/>
       <w:r>
         <w:t>incommingRequests</w:t>
       </w:r>
       <w:proofErr w:type="spellEnd"/>
-      <w:proofErr w:type="gramEnd"/>
       <w:r>
         <w:t xml:space="preserve"> and </w:t>
       </w:r>
@@ -1408,11 +1325,9 @@
       <w:r>
         <w:t xml:space="preserve"> in the </w:t>
       </w:r>
-      <w:proofErr w:type="gramStart"/>
-      <w:r>
-        <w:t>collection .</w:t>
-      </w:r>
-      <w:proofErr w:type="gramEnd"/>
+      <w:r>
+        <w:t>collection.</w:t>
+      </w:r>
     </w:p>
     <w:p>
       <w:pPr>
@@ -1549,26 +1464,56 @@
       </w:r>
       <w:proofErr w:type="spellEnd"/>
       <w:r>
-        <w:t xml:space="preserve"> </w:t>
+        <w:t xml:space="preserve"> .</w:t>
+      </w:r>
+    </w:p>
+    <w:p>
+      <w:pPr>
+        <w:spacing w:after="0"/>
+      </w:pPr>
+      <w:r>
+        <w:t xml:space="preserve">  </w:t>
+      </w:r>
+    </w:p>
+    <w:p>
+      <w:pPr>
+        <w:spacing w:after="0"/>
+      </w:pPr>
+    </w:p>
+    <w:p>
+      <w:pPr>
+        <w:spacing w:after="0"/>
+      </w:pPr>
+      <w:r>
+        <w:t xml:space="preserve">** its not the best way for this app to use firebase, </w:t>
+      </w:r>
+    </w:p>
+    <w:p>
+      <w:pPr>
+        <w:spacing w:after="0"/>
+      </w:pPr>
+      <w:r>
+        <w:t xml:space="preserve">I prefer to do that with more </w:t>
+      </w:r>
+      <w:r>
+        <w:t>clearly</w:t>
+      </w:r>
+      <w:r>
+        <w:t xml:space="preserve"> relationship, </w:t>
+      </w:r>
+    </w:p>
+    <w:p>
+      <w:pPr>
+        <w:spacing w:after="0"/>
+      </w:pPr>
+      <w:r>
+        <w:t xml:space="preserve">I think it’s a good practice for this exam to do it with </w:t>
+      </w:r>
+      <w:r>
+        <w:t>firebase.</w:t>
       </w:r>
       <w:bookmarkStart w:id="0" w:name="_GoBack"/>
       <w:bookmarkEnd w:id="0"/>
-      <w:r>
-        <w:t>.</w:t>
-      </w:r>
-    </w:p>
-    <w:p>
-      <w:pPr>
-        <w:spacing w:after="0"/>
-      </w:pPr>
-      <w:r>
-        <w:t xml:space="preserve">  </w:t>
-      </w:r>
-    </w:p>
-    <w:p>
-      <w:pPr>
-        <w:spacing w:after="0"/>
-      </w:pPr>
     </w:p>
     <w:sectPr>
       <w:headerReference w:type="default" r:id="rId14"/>

</xml_diff>